<commit_message>
updated version after review
</commit_message>
<xml_diff>
--- a/lab_9/ApacheStorm_Introduction.docx
+++ b/lab_9/ApacheStorm_Introduction.docx
@@ -613,8 +613,13 @@
         </w:numPr>
       </w:pPr>
       <w:r>
-        <w:t xml:space="preserve">Create and explore the </w:t>
-      </w:r>
+        <w:t xml:space="preserve">Create </w:t>
+      </w:r>
+      <w:r>
+        <w:t>and explore a new application simulating a tweet analysis application.</w:t>
+      </w:r>
+      <w:bookmarkStart w:id="0" w:name="_GoBack"/>
+      <w:bookmarkEnd w:id="0"/>
     </w:p>
     <w:p>
       <w:pPr>
@@ -1001,8 +1006,8 @@
       </w:tr>
     </w:tbl>
     <w:p>
-      <w:bookmarkStart w:id="0" w:name="h.o59uwx6sscy1" w:colFirst="0" w:colLast="0"/>
-      <w:bookmarkEnd w:id="0"/>
+      <w:bookmarkStart w:id="1" w:name="h.o59uwx6sscy1" w:colFirst="0" w:colLast="0"/>
+      <w:bookmarkEnd w:id="1"/>
     </w:p>
     <w:p>
       <w:pPr>
@@ -1017,8 +1022,6 @@
       <w:r>
         <w:t>Setup Apache Storm Environment</w:t>
       </w:r>
-      <w:bookmarkStart w:id="1" w:name="_GoBack"/>
-      <w:bookmarkEnd w:id="1"/>
     </w:p>
     <w:p>
       <w:r>
@@ -4425,7 +4428,7 @@
         <w:rStyle w:val="PageNumber"/>
         <w:noProof/>
       </w:rPr>
-      <w:t>2</w:t>
+      <w:t>1</w:t>
     </w:r>
     <w:r>
       <w:rPr>

</xml_diff>

<commit_message>
fixed table on one page and lein for windows link
</commit_message>
<xml_diff>
--- a/lab_9/ApacheStorm_Introduction.docx
+++ b/lab_9/ApacheStorm_Introduction.docx
@@ -554,6 +554,11 @@
     </w:p>
     <w:p>
       <w:pPr>
+        <w:pStyle w:val="Normal1"/>
+      </w:pPr>
+    </w:p>
+    <w:p>
+      <w:pPr>
         <w:pStyle w:val="ListParagraph"/>
         <w:numPr>
           <w:ilvl w:val="0"/>
@@ -672,6 +677,21 @@
       <w:pPr>
         <w:pStyle w:val="Heading1"/>
       </w:pPr>
+    </w:p>
+    <w:p>
+      <w:pPr>
+        <w:pStyle w:val="Heading1"/>
+      </w:pPr>
+    </w:p>
+    <w:p>
+      <w:pPr>
+        <w:pStyle w:val="Heading1"/>
+      </w:pPr>
+    </w:p>
+    <w:p>
+      <w:pPr>
+        <w:pStyle w:val="Heading1"/>
+      </w:pPr>
       <w:r>
         <w:t>Instructions,</w:t>
       </w:r>
@@ -693,11 +713,8 @@
       <w:r>
         <w:t>rerequisites</w:t>
       </w:r>
-    </w:p>
-    <w:p>
-      <w:pPr>
-        <w:pStyle w:val="code"/>
-      </w:pPr>
+      <w:bookmarkStart w:id="0" w:name="_GoBack"/>
+      <w:bookmarkEnd w:id="0"/>
     </w:p>
     <w:p>
       <w:r>
@@ -1107,10 +1124,67 @@
           </w:p>
         </w:tc>
       </w:tr>
+      <w:tr>
+        <w:tc>
+          <w:tcPr>
+            <w:tcW w:w="6818" w:type="dxa"/>
+          </w:tcPr>
+          <w:p>
+            <w:pPr>
+              <w:rPr>
+                <w:rFonts w:eastAsia="Times New Roman" w:cs="Times New Roman"/>
+              </w:rPr>
+            </w:pPr>
+          </w:p>
+          <w:p>
+            <w:pPr>
+              <w:rPr>
+                <w:rFonts w:eastAsia="Times New Roman" w:cs="Times New Roman"/>
+              </w:rPr>
+            </w:pPr>
+            <w:hyperlink r:id="rId8" w:history="1">
+              <w:r>
+                <w:rPr>
+                  <w:rStyle w:val="Hyperlink"/>
+                  <w:rFonts w:eastAsia="Times New Roman" w:cs="Times New Roman"/>
+                </w:rPr>
+                <w:t>https://raw.githubusercontent.com/technomancy/leiningen/stable/bin/lein.bat</w:t>
+              </w:r>
+            </w:hyperlink>
+          </w:p>
+        </w:tc>
+        <w:tc>
+          <w:tcPr>
+            <w:tcW w:w="3041" w:type="dxa"/>
+          </w:tcPr>
+          <w:p>
+            <w:pPr>
+              <w:pStyle w:val="Normal1"/>
+              <w:rPr>
+                <w:rFonts w:asciiTheme="majorHAnsi" w:hAnsiTheme="majorHAnsi"/>
+              </w:rPr>
+            </w:pPr>
+            <w:proofErr w:type="spellStart"/>
+            <w:r>
+              <w:rPr>
+                <w:rFonts w:asciiTheme="majorHAnsi" w:hAnsiTheme="majorHAnsi"/>
+              </w:rPr>
+              <w:t>Lein</w:t>
+            </w:r>
+            <w:proofErr w:type="spellEnd"/>
+            <w:r>
+              <w:rPr>
+                <w:rFonts w:asciiTheme="majorHAnsi" w:hAnsiTheme="majorHAnsi"/>
+              </w:rPr>
+              <w:t xml:space="preserve"> for windows.</w:t>
+            </w:r>
+          </w:p>
+        </w:tc>
+      </w:tr>
     </w:tbl>
     <w:p>
-      <w:bookmarkStart w:id="0" w:name="h.o59uwx6sscy1" w:colFirst="0" w:colLast="0"/>
-      <w:bookmarkEnd w:id="0"/>
+      <w:bookmarkStart w:id="1" w:name="h.o59uwx6sscy1" w:colFirst="0" w:colLast="0"/>
+      <w:bookmarkEnd w:id="1"/>
     </w:p>
     <w:p>
       <w:pPr>
@@ -1750,7 +1824,7 @@
       <w:r>
         <w:t xml:space="preserve">$sudo curl -o ez_setup.py </w:t>
       </w:r>
-      <w:hyperlink r:id="rId8" w:history="1">
+      <w:hyperlink r:id="rId9" w:history="1">
         <w:r>
           <w:rPr>
             <w:rStyle w:val="Hyperlink"/>
@@ -2034,7 +2108,7 @@
       <w:r>
         <w:t xml:space="preserve">get --directory-prefix=/usr/bin/ </w:t>
       </w:r>
-      <w:hyperlink r:id="rId9" w:history="1">
+      <w:hyperlink r:id="rId10" w:history="1">
         <w:r>
           <w:rPr>
             <w:rStyle w:val="Hyperlink"/>
@@ -2509,7 +2583,7 @@
                     </pic:cNvPicPr>
                   </pic:nvPicPr>
                   <pic:blipFill>
-                    <a:blip r:embed="rId10">
+                    <a:blip r:embed="rId11">
                       <a:extLst>
                         <a:ext uri="{28A0092B-C50C-407E-A947-70E740481C1C}">
                           <a14:useLocalDpi xmlns:a14="http://schemas.microsoft.com/office/drawing/2010/main" val="0"/>
@@ -5099,18 +5173,13 @@
         <w:t xml:space="preserve">stream of </w:t>
       </w:r>
       <w:r>
-        <w:t>tweet counts</w:t>
-      </w:r>
-      <w:bookmarkStart w:id="1" w:name="_GoBack"/>
-      <w:bookmarkEnd w:id="1"/>
-      <w:r>
-        <w:t xml:space="preserve"> on screen.</w:t>
+        <w:t>tweet counts on screen.</w:t>
       </w:r>
     </w:p>
     <w:sectPr>
-      <w:headerReference w:type="default" r:id="rId11"/>
-      <w:footerReference w:type="even" r:id="rId12"/>
-      <w:footerReference w:type="default" r:id="rId13"/>
+      <w:headerReference w:type="default" r:id="rId12"/>
+      <w:footerReference w:type="even" r:id="rId13"/>
+      <w:footerReference w:type="default" r:id="rId14"/>
       <w:pgSz w:w="12240" w:h="15840"/>
       <w:pgMar w:top="1440" w:right="1440" w:bottom="1440" w:left="1440" w:header="720" w:footer="720" w:gutter="0"/>
       <w:pgNumType w:start="1"/>
@@ -5207,7 +5276,7 @@
         <w:rStyle w:val="PageNumber"/>
         <w:noProof/>
       </w:rPr>
-      <w:t>8</w:t>
+      <w:t>2</w:t>
     </w:r>
     <w:r>
       <w:rPr>

</xml_diff>